<commit_message>
Update type of data in  docs
</commit_message>
<xml_diff>
--- a/paper/xjx/软件设计说明书.docx
+++ b/paper/xjx/软件设计说明书.docx
@@ -4365,23 +4365,7 @@
           <w:rFonts w:ascii="Times New Roman" w:eastAsiaTheme="minorEastAsia" w:hAnsi="Times New Roman" w:hint="eastAsia"/>
           <w:szCs w:val="22"/>
         </w:rPr>
-        <w:t>编码员：赵志</w:t>
-      </w:r>
-      <w:proofErr w:type="gramStart"/>
-      <w:r>
-        <w:rPr>
-          <w:rFonts w:ascii="Times New Roman" w:eastAsiaTheme="minorEastAsia" w:hAnsi="Times New Roman" w:hint="eastAsia"/>
-          <w:szCs w:val="22"/>
-        </w:rPr>
-        <w:t>浩</w:t>
-      </w:r>
-      <w:proofErr w:type="gramEnd"/>
-      <w:r>
-        <w:rPr>
-          <w:rFonts w:ascii="Times New Roman" w:eastAsiaTheme="minorEastAsia" w:hAnsi="Times New Roman" w:hint="eastAsia"/>
-          <w:szCs w:val="22"/>
-        </w:rPr>
-        <w:t>、张政勋、王正飞</w:t>
+        <w:t>编码员：赵志浩、张政勋、王正飞</w:t>
       </w:r>
     </w:p>
     <w:p>
@@ -4599,39 +4583,7 @@
           <w:rFonts w:ascii="Times New Roman" w:eastAsiaTheme="minorEastAsia" w:hAnsi="Times New Roman" w:hint="eastAsia"/>
           <w:szCs w:val="22"/>
         </w:rPr>
-        <w:t>：轧差是指利用</w:t>
-      </w:r>
-      <w:proofErr w:type="gramStart"/>
-      <w:r>
-        <w:rPr>
-          <w:rFonts w:ascii="Times New Roman" w:eastAsiaTheme="minorEastAsia" w:hAnsi="Times New Roman" w:hint="eastAsia"/>
-          <w:szCs w:val="22"/>
-        </w:rPr>
-        <w:t>抵销</w:t>
-      </w:r>
-      <w:proofErr w:type="gramEnd"/>
-      <w:r>
-        <w:rPr>
-          <w:rFonts w:ascii="Times New Roman" w:eastAsiaTheme="minorEastAsia" w:hAnsi="Times New Roman" w:hint="eastAsia"/>
-          <w:szCs w:val="22"/>
-        </w:rPr>
-        <w:t>、合同更新等法律制度，最终取得一方对另一方的一个数额的净债权或净债务，如市场交易者之间，可能互有内容相同，方向相反的多笔交易，在结算或结束交易时，可以将各方债权在相等数额内</w:t>
-      </w:r>
-      <w:proofErr w:type="gramStart"/>
-      <w:r>
-        <w:rPr>
-          <w:rFonts w:ascii="Times New Roman" w:eastAsiaTheme="minorEastAsia" w:hAnsi="Times New Roman" w:hint="eastAsia"/>
-          <w:szCs w:val="22"/>
-        </w:rPr>
-        <w:t>抵销</w:t>
-      </w:r>
-      <w:proofErr w:type="gramEnd"/>
-      <w:r>
-        <w:rPr>
-          <w:rFonts w:ascii="Times New Roman" w:eastAsiaTheme="minorEastAsia" w:hAnsi="Times New Roman" w:hint="eastAsia"/>
-          <w:szCs w:val="22"/>
-        </w:rPr>
-        <w:t>，仅支付余额。</w:t>
+        <w:t>：轧差是指利用抵销、合同更新等法律制度，最终取得一方对另一方的一个数额的净债权或净债务，如市场交易者之间，可能互有内容相同，方向相反的多笔交易，在结算或结束交易时，可以将各方债权在相等数额内抵销，仅支付余额。</w:t>
       </w:r>
     </w:p>
     <w:p>
@@ -4775,7 +4727,6 @@
         </w:rPr>
         <w:t>[</w:t>
       </w:r>
-      <w:proofErr w:type="gramStart"/>
       <w:r>
         <w:rPr>
           <w:rFonts w:ascii="Times New Roman" w:hAnsi="Times New Roman" w:cs="Times New Roman"/>
@@ -4792,14 +4743,7 @@
         <w:rPr>
           <w:rFonts w:ascii="Times New Roman" w:hAnsi="Times New Roman" w:cs="Times New Roman" w:hint="eastAsia"/>
         </w:rPr>
-        <w:t>Roger</w:t>
-      </w:r>
-      <w:proofErr w:type="gramEnd"/>
-      <w:r>
-        <w:rPr>
-          <w:rFonts w:ascii="Times New Roman" w:hAnsi="Times New Roman" w:cs="Times New Roman" w:hint="eastAsia"/>
-        </w:rPr>
-        <w:t xml:space="preserve"> S. Pressman</w:t>
+        <w:t>Roger S. Pressman</w:t>
       </w:r>
       <w:r>
         <w:rPr>
@@ -5567,21 +5511,7 @@
               <w:rPr>
                 <w:rFonts w:hint="eastAsia"/>
               </w:rPr>
-              <w:t>虚拟账户系统将用户ID、请求时间、请求ID、充值金额、充</w:t>
-            </w:r>
-            <w:proofErr w:type="gramStart"/>
-            <w:r>
-              <w:rPr>
-                <w:rFonts w:hint="eastAsia"/>
-              </w:rPr>
-              <w:t>值方式</w:t>
-            </w:r>
-            <w:proofErr w:type="gramEnd"/>
-            <w:r>
-              <w:rPr>
-                <w:rFonts w:hint="eastAsia"/>
-              </w:rPr>
-              <w:t>等传入本系统，本系统执行操作，返回结果并记账</w:t>
+              <w:t>虚拟账户系统将用户ID、请求时间、请求ID、充值金额、充值方式等传入本系统，本系统执行操作，返回结果并记账</w:t>
             </w:r>
           </w:p>
         </w:tc>
@@ -6913,14 +6843,12 @@
                 <w:rFonts w:ascii="Times New Roman" w:hAnsi="Times New Roman" w:cs="Times New Roman"/>
               </w:rPr>
             </w:pPr>
-            <w:proofErr w:type="gramStart"/>
             <w:r>
               <w:rPr>
                 <w:rFonts w:ascii="Times New Roman" w:hAnsi="Times New Roman" w:cs="Times New Roman" w:hint="eastAsia"/>
               </w:rPr>
               <w:t>充值表</w:t>
             </w:r>
-            <w:proofErr w:type="gramEnd"/>
           </w:p>
         </w:tc>
       </w:tr>
@@ -8073,7 +8001,13 @@
               <w:jc w:val="center"/>
             </w:pPr>
             <w:r>
-              <w:t>float</w:t>
+              <w:t>d</w:t>
+            </w:r>
+            <w:r>
+              <w:rPr>
+                <w:rFonts w:hint="eastAsia"/>
+              </w:rPr>
+              <w:t>ouble</w:t>
             </w:r>
           </w:p>
         </w:tc>
@@ -8216,13 +8150,8 @@
               <w:jc w:val="center"/>
             </w:pPr>
             <w:r>
-              <w:t>充</w:t>
-            </w:r>
-            <w:proofErr w:type="gramStart"/>
-            <w:r>
-              <w:t>值方式</w:t>
-            </w:r>
-            <w:proofErr w:type="gramEnd"/>
+              <w:t>充值方式</w:t>
+            </w:r>
           </w:p>
         </w:tc>
         <w:tc>
@@ -8338,13 +8267,8 @@
               <w:jc w:val="center"/>
             </w:pPr>
             <w:r>
-              <w:t>0-</w:t>
-            </w:r>
-            <w:proofErr w:type="gramStart"/>
-            <w:r>
-              <w:t>微信</w:t>
-            </w:r>
-            <w:proofErr w:type="gramEnd"/>
+              <w:t>0-微信</w:t>
+            </w:r>
             <w:r>
               <w:br/>
               <w:t>1-支付宝</w:t>
@@ -9310,7 +9234,13 @@
               <w:jc w:val="center"/>
             </w:pPr>
             <w:r>
-              <w:t>float</w:t>
+              <w:t>d</w:t>
+            </w:r>
+            <w:r>
+              <w:rPr>
+                <w:rFonts w:hint="eastAsia"/>
+              </w:rPr>
+              <w:t>ouble</w:t>
             </w:r>
           </w:p>
         </w:tc>
@@ -9570,13 +9500,8 @@
               <w:jc w:val="center"/>
             </w:pPr>
             <w:r>
-              <w:t>0-</w:t>
-            </w:r>
-            <w:proofErr w:type="gramStart"/>
-            <w:r>
-              <w:t>微信</w:t>
-            </w:r>
-            <w:proofErr w:type="gramEnd"/>
+              <w:t>0-微信</w:t>
+            </w:r>
             <w:r>
               <w:br/>
               <w:t>1-支付宝</w:t>
@@ -10717,7 +10642,7 @@
               <w:jc w:val="center"/>
             </w:pPr>
             <w:r>
-              <w:t>float</w:t>
+              <w:t>double</w:t>
             </w:r>
           </w:p>
         </w:tc>
@@ -11090,6 +11015,8 @@
         </w:rPr>
         <w:t>虚拟账户系统服务接口信息如表7所示：</w:t>
       </w:r>
+      <w:bookmarkStart w:id="33" w:name="_GoBack"/>
+      <w:bookmarkEnd w:id="33"/>
     </w:p>
     <w:p>
       <w:pPr>
@@ -11173,21 +11100,12 @@
               </w:rPr>
             </w:pPr>
             <w:proofErr w:type="spellStart"/>
-            <w:proofErr w:type="gramStart"/>
             <w:r>
               <w:rPr>
                 <w:rFonts w:ascii="Times New Roman" w:hAnsi="Times New Roman" w:cs="Times New Roman"/>
                 <w:szCs w:val="21"/>
               </w:rPr>
-              <w:t>com.altale</w:t>
-            </w:r>
-            <w:proofErr w:type="gramEnd"/>
-            <w:r>
-              <w:rPr>
-                <w:rFonts w:ascii="Times New Roman" w:hAnsi="Times New Roman" w:cs="Times New Roman"/>
-                <w:szCs w:val="21"/>
-              </w:rPr>
-              <w:t>.service.CSSystem</w:t>
+              <w:t>com.altale.service.CSSystem</w:t>
             </w:r>
             <w:proofErr w:type="spellEnd"/>
           </w:p>
@@ -11335,7 +11253,6 @@
               <w:t>&lt;</w:t>
             </w:r>
             <w:proofErr w:type="spellStart"/>
-            <w:proofErr w:type="gramStart"/>
             <w:r>
               <w:rPr>
                 <w:rFonts w:ascii="Times New Roman" w:hAnsi="Times New Roman" w:cs="Times New Roman"/>
@@ -11344,7 +11261,6 @@
               <w:t>dubbo:registry</w:t>
             </w:r>
             <w:proofErr w:type="spellEnd"/>
-            <w:proofErr w:type="gramEnd"/>
             <w:r>
               <w:rPr>
                 <w:rFonts w:ascii="Times New Roman" w:hAnsi="Times New Roman" w:cs="Times New Roman"/>
@@ -11366,7 +11282,7 @@
           <w:sz w:val="24"/>
         </w:rPr>
       </w:pPr>
-      <w:bookmarkStart w:id="33" w:name="_Toc514947024"/>
+      <w:bookmarkStart w:id="34" w:name="_Toc514947024"/>
       <w:r>
         <w:rPr>
           <w:rFonts w:ascii="黑体" w:eastAsia="黑体" w:hAnsi="黑体" w:hint="eastAsia"/>
@@ -11401,7 +11317,7 @@
         </w:rPr>
         <w:t>构造方法</w:t>
       </w:r>
-      <w:bookmarkEnd w:id="33"/>
+      <w:bookmarkEnd w:id="34"/>
     </w:p>
     <w:p>
       <w:pPr>
@@ -12089,7 +12005,7 @@
                 <w:sz w:val="21"/>
                 <w:szCs w:val="21"/>
               </w:rPr>
-              <w:t>float</w:t>
+              <w:t>double</w:t>
             </w:r>
           </w:p>
         </w:tc>
@@ -12330,19 +12246,8 @@
                 <w:sz w:val="21"/>
                 <w:szCs w:val="21"/>
               </w:rPr>
-              <w:t>充</w:t>
-            </w:r>
-            <w:proofErr w:type="gramStart"/>
-            <w:r>
-              <w:rPr>
-                <w:rFonts w:ascii="Helvetica" w:hAnsi="Helvetica"/>
-                <w:color w:val="000000"/>
-                <w:sz w:val="21"/>
-                <w:szCs w:val="21"/>
-              </w:rPr>
-              <w:t>值方式</w:t>
-            </w:r>
-            <w:proofErr w:type="gramEnd"/>
+              <w:t>充值方式</w:t>
+            </w:r>
           </w:p>
         </w:tc>
         <w:tc>
@@ -12382,7 +12287,6 @@
               </w:rPr>
               <w:t>false-</w:t>
             </w:r>
-            <w:proofErr w:type="gramStart"/>
             <w:r>
               <w:rPr>
                 <w:rFonts w:ascii="Helvetica" w:hAnsi="Helvetica"/>
@@ -12392,7 +12296,6 @@
               </w:rPr>
               <w:t>微信</w:t>
             </w:r>
-            <w:proofErr w:type="gramEnd"/>
             <w:r>
               <w:rPr>
                 <w:rFonts w:ascii="Helvetica" w:hAnsi="Helvetica"/>
@@ -12572,27 +12475,7 @@
                 <w:sz w:val="21"/>
                 <w:szCs w:val="21"/>
               </w:rPr>
-              <w:t>“YY-MM-DD HH:</w:t>
-            </w:r>
-            <w:proofErr w:type="gramStart"/>
-            <w:r>
-              <w:rPr>
-                <w:rFonts w:ascii="Helvetica" w:hAnsi="Helvetica"/>
-                <w:color w:val="000000"/>
-                <w:sz w:val="21"/>
-                <w:szCs w:val="21"/>
-              </w:rPr>
-              <w:t>MM:SS</w:t>
-            </w:r>
-            <w:proofErr w:type="gramEnd"/>
-            <w:r>
-              <w:rPr>
-                <w:rFonts w:ascii="Helvetica" w:hAnsi="Helvetica"/>
-                <w:color w:val="000000"/>
-                <w:sz w:val="21"/>
-                <w:szCs w:val="21"/>
-              </w:rPr>
-              <w:t>”</w:t>
+              <w:t>“YY-MM-DD HH:MM:SS”</w:t>
             </w:r>
           </w:p>
         </w:tc>
@@ -12618,7 +12501,7 @@
           <w:sz w:val="24"/>
         </w:rPr>
       </w:pPr>
-      <w:bookmarkStart w:id="34" w:name="_Toc514947025"/>
+      <w:bookmarkStart w:id="35" w:name="_Toc514947025"/>
       <w:r>
         <w:rPr>
           <w:rFonts w:ascii="黑体" w:eastAsia="黑体" w:hAnsi="黑体" w:hint="eastAsia"/>
@@ -12654,7 +12537,7 @@
         </w:rPr>
         <w:t>构造方法</w:t>
       </w:r>
-      <w:bookmarkEnd w:id="34"/>
+      <w:bookmarkEnd w:id="35"/>
     </w:p>
     <w:p>
       <w:pPr>
@@ -13330,7 +13213,7 @@
                 <w:sz w:val="21"/>
                 <w:szCs w:val="21"/>
               </w:rPr>
-              <w:t>float</w:t>
+              <w:t>double</w:t>
             </w:r>
           </w:p>
         </w:tc>
@@ -13612,7 +13495,6 @@
               </w:rPr>
               <w:t>false-</w:t>
             </w:r>
-            <w:proofErr w:type="gramStart"/>
             <w:r>
               <w:rPr>
                 <w:rFonts w:ascii="Helvetica" w:hAnsi="Helvetica"/>
@@ -13622,7 +13504,6 @@
               </w:rPr>
               <w:t>微信</w:t>
             </w:r>
-            <w:proofErr w:type="gramEnd"/>
             <w:r>
               <w:rPr>
                 <w:rFonts w:ascii="Helvetica" w:hAnsi="Helvetica"/>
@@ -13802,27 +13683,7 @@
                 <w:sz w:val="21"/>
                 <w:szCs w:val="21"/>
               </w:rPr>
-              <w:t>“YY-MM-DD HH:</w:t>
-            </w:r>
-            <w:proofErr w:type="gramStart"/>
-            <w:r>
-              <w:rPr>
-                <w:rFonts w:ascii="Helvetica" w:hAnsi="Helvetica"/>
-                <w:color w:val="000000"/>
-                <w:sz w:val="21"/>
-                <w:szCs w:val="21"/>
-              </w:rPr>
-              <w:t>MM:SS</w:t>
-            </w:r>
-            <w:proofErr w:type="gramEnd"/>
-            <w:r>
-              <w:rPr>
-                <w:rFonts w:ascii="Helvetica" w:hAnsi="Helvetica"/>
-                <w:color w:val="000000"/>
-                <w:sz w:val="21"/>
-                <w:szCs w:val="21"/>
-              </w:rPr>
-              <w:t>”</w:t>
+              <w:t>“YY-MM-DD HH:MM:SS”</w:t>
             </w:r>
           </w:p>
         </w:tc>
@@ -13848,7 +13709,7 @@
           <w:sz w:val="24"/>
         </w:rPr>
       </w:pPr>
-      <w:bookmarkStart w:id="35" w:name="_Toc514947026"/>
+      <w:bookmarkStart w:id="36" w:name="_Toc514947026"/>
       <w:r>
         <w:rPr>
           <w:rFonts w:ascii="黑体" w:eastAsia="黑体" w:hAnsi="黑体" w:hint="eastAsia"/>
@@ -13883,7 +13744,7 @@
         </w:rPr>
         <w:t>构造方法</w:t>
       </w:r>
-      <w:bookmarkEnd w:id="35"/>
+      <w:bookmarkEnd w:id="36"/>
     </w:p>
     <w:p>
       <w:pPr>
@@ -14725,7 +14586,7 @@
                 <w:sz w:val="21"/>
                 <w:szCs w:val="21"/>
               </w:rPr>
-              <w:t>float</w:t>
+              <w:t>double</w:t>
             </w:r>
           </w:p>
         </w:tc>
@@ -15188,27 +15049,7 @@
                 <w:sz w:val="21"/>
                 <w:szCs w:val="21"/>
               </w:rPr>
-              <w:t>“YY-MM-DD HH:</w:t>
-            </w:r>
-            <w:proofErr w:type="gramStart"/>
-            <w:r>
-              <w:rPr>
-                <w:rFonts w:ascii="Helvetica" w:hAnsi="Helvetica"/>
-                <w:color w:val="000000"/>
-                <w:sz w:val="21"/>
-                <w:szCs w:val="21"/>
-              </w:rPr>
-              <w:t>MM:SS</w:t>
-            </w:r>
-            <w:proofErr w:type="gramEnd"/>
-            <w:r>
-              <w:rPr>
-                <w:rFonts w:ascii="Helvetica" w:hAnsi="Helvetica"/>
-                <w:color w:val="000000"/>
-                <w:sz w:val="21"/>
-                <w:szCs w:val="21"/>
-              </w:rPr>
-              <w:t>”</w:t>
+              <w:t>“YY-MM-DD HH:MM:SS”</w:t>
             </w:r>
           </w:p>
         </w:tc>
@@ -15234,7 +15075,7 @@
           <w:sz w:val="24"/>
         </w:rPr>
       </w:pPr>
-      <w:bookmarkStart w:id="36" w:name="_Toc514947027"/>
+      <w:bookmarkStart w:id="37" w:name="_Toc514947027"/>
       <w:r>
         <w:rPr>
           <w:rFonts w:ascii="黑体" w:eastAsia="黑体" w:hAnsi="黑体" w:hint="eastAsia"/>
@@ -15269,7 +15110,7 @@
         </w:rPr>
         <w:t>构造方法</w:t>
       </w:r>
-      <w:bookmarkEnd w:id="36"/>
+      <w:bookmarkEnd w:id="37"/>
     </w:p>
     <w:p>
       <w:pPr>
@@ -16307,7 +16148,7 @@
           <w:sz w:val="24"/>
         </w:rPr>
       </w:pPr>
-      <w:bookmarkStart w:id="37" w:name="_Toc514947028"/>
+      <w:bookmarkStart w:id="38" w:name="_Toc514947028"/>
       <w:r>
         <w:rPr>
           <w:rFonts w:ascii="黑体" w:eastAsia="黑体" w:hAnsi="黑体" w:hint="eastAsia"/>
@@ -16342,7 +16183,7 @@
         </w:rPr>
         <w:t>方法</w:t>
       </w:r>
-      <w:bookmarkEnd w:id="37"/>
+      <w:bookmarkEnd w:id="38"/>
     </w:p>
     <w:p>
       <w:pPr>
@@ -17032,19 +16873,11 @@
               </w:rPr>
               <w:t>，失败返回</w:t>
             </w:r>
-            <w:proofErr w:type="gramStart"/>
             <w:r>
               <w:rPr>
                 <w:rFonts w:asciiTheme="majorHAnsi" w:hAnsiTheme="majorHAnsi"/>
               </w:rPr>
-              <w:t>”</w:t>
-            </w:r>
-            <w:proofErr w:type="gramEnd"/>
-            <w:r>
-              <w:rPr>
-                <w:rFonts w:asciiTheme="majorHAnsi" w:hAnsiTheme="majorHAnsi"/>
-              </w:rPr>
-              <w:t>-1”</w:t>
+              <w:t>”-1”</w:t>
             </w:r>
           </w:p>
         </w:tc>
@@ -17156,7 +16989,6 @@
               </w:rPr>
             </w:pPr>
             <w:proofErr w:type="spellStart"/>
-            <w:proofErr w:type="gramStart"/>
             <w:r>
               <w:rPr>
                 <w:rFonts w:asciiTheme="minorEastAsia" w:hAnsiTheme="minorEastAsia" w:cs="Times New Roman" w:hint="eastAsia"/>
@@ -17172,7 +17004,6 @@
               <w:t>:RuntimeException</w:t>
             </w:r>
             <w:proofErr w:type="spellEnd"/>
-            <w:proofErr w:type="gramEnd"/>
           </w:p>
         </w:tc>
         <w:tc>
@@ -17486,7 +17317,6 @@
               </w:rPr>
             </w:pPr>
             <w:proofErr w:type="spellStart"/>
-            <w:proofErr w:type="gramStart"/>
             <w:r>
               <w:rPr>
                 <w:rFonts w:asciiTheme="minorEastAsia" w:hAnsiTheme="minorEastAsia" w:cs="Times New Roman"/>
@@ -17509,7 +17339,6 @@
               <w:t>:Exception</w:t>
             </w:r>
             <w:proofErr w:type="spellEnd"/>
-            <w:proofErr w:type="gramEnd"/>
           </w:p>
         </w:tc>
         <w:tc>
@@ -18995,7 +18824,6 @@
               </w:rPr>
             </w:pPr>
             <w:proofErr w:type="spellStart"/>
-            <w:proofErr w:type="gramStart"/>
             <w:r>
               <w:rPr>
                 <w:rFonts w:asciiTheme="minorEastAsia" w:hAnsiTheme="minorEastAsia" w:cs="Times New Roman" w:hint="eastAsia"/>
@@ -19011,7 +18839,6 @@
               <w:t>Exception:Exception</w:t>
             </w:r>
             <w:proofErr w:type="spellEnd"/>
-            <w:proofErr w:type="gramEnd"/>
           </w:p>
         </w:tc>
         <w:tc>
@@ -19021,7 +18848,7 @@
           <w:p>
             <w:pPr>
               <w:rPr>
-                <w:rFonts w:asciiTheme="minorEastAsia" w:hAnsiTheme="minorEastAsia" w:cs="Times New Roman" w:hint="eastAsia"/>
+                <w:rFonts w:asciiTheme="minorEastAsia" w:hAnsiTheme="minorEastAsia" w:cs="Times New Roman"/>
                 <w:szCs w:val="21"/>
               </w:rPr>
             </w:pPr>
@@ -19041,8 +18868,6 @@
         <w:spacing w:line="360" w:lineRule="auto"/>
         <w:ind w:firstLine="420"/>
       </w:pPr>
-      <w:bookmarkStart w:id="38" w:name="_GoBack"/>
-      <w:bookmarkEnd w:id="38"/>
     </w:p>
     <w:p>
       <w:pPr>
@@ -21233,19 +21058,11 @@
         <w:spacing w:line="360" w:lineRule="auto"/>
         <w:ind w:firstLineChars="200" w:firstLine="480"/>
       </w:pPr>
-      <w:proofErr w:type="gramStart"/>
       <w:r>
         <w:rPr>
           <w:rFonts w:hint="eastAsia"/>
         </w:rPr>
-        <w:t>强制回滚</w:t>
-      </w:r>
-      <w:proofErr w:type="gramEnd"/>
-      <w:r>
-        <w:rPr>
-          <w:rFonts w:hint="eastAsia"/>
-        </w:rPr>
-        <w:t>事务，在保证该事务对其他事务没有影响的条件下，利用日志文件撤销其对数据库的修改。</w:t>
+        <w:t>强制回滚事务，在保证该事务对其他事务没有影响的条件下，利用日志文件撤销其对数据库的修改。</w:t>
       </w:r>
     </w:p>
     <w:p>
@@ -21294,21 +21111,7 @@
         <w:rPr>
           <w:rFonts w:hint="eastAsia"/>
         </w:rPr>
-        <w:t>待计算机重新启动之后，对于未完成的事务可能写入数据库的内容，</w:t>
-      </w:r>
-      <w:proofErr w:type="gramStart"/>
-      <w:r>
-        <w:rPr>
-          <w:rFonts w:hint="eastAsia"/>
-        </w:rPr>
-        <w:t>回滚所有</w:t>
-      </w:r>
-      <w:proofErr w:type="gramEnd"/>
-      <w:r>
-        <w:rPr>
-          <w:rFonts w:hint="eastAsia"/>
-        </w:rPr>
-        <w:t>未完成的事务写的结果</w:t>
+        <w:t>待计算机重新启动之后，对于未完成的事务可能写入数据库的内容，回滚所有未完成的事务写的结果</w:t>
       </w:r>
       <w:r>
         <w:rPr>
@@ -21548,21 +21351,7 @@
         <w:rPr>
           <w:rFonts w:hint="eastAsia"/>
         </w:rPr>
-        <w:t>我们使用数据库的维护功能机制，比如，定期备份数据库，定期检测数据库的一致性，定期查看操作日志等；文件方面：对于下</w:t>
-      </w:r>
-      <w:proofErr w:type="gramStart"/>
-      <w:r>
-        <w:rPr>
-          <w:rFonts w:hint="eastAsia"/>
-        </w:rPr>
-        <w:t>架商品</w:t>
-      </w:r>
-      <w:proofErr w:type="gramEnd"/>
-      <w:r>
-        <w:rPr>
-          <w:rFonts w:hint="eastAsia"/>
-        </w:rPr>
-        <w:t>等，定期删除相关文件，减少数据量。编码实现时应采用模块化和分层的思想，提高模块内部的内聚，减少模块间的耦合。使系统逻辑结构清晰，从而增强可读性和可维护性。在编码过程中注意标识符命名的意义，添加适量注释。</w:t>
+        <w:t>我们使用数据库的维护功能机制，比如，定期备份数据库，定期检测数据库的一致性，定期查看操作日志等；文件方面：对于下架商品等，定期删除相关文件，减少数据量。编码实现时应采用模块化和分层的思想，提高模块内部的内聚，减少模块间的耦合。使系统逻辑结构清晰，从而增强可读性和可维护性。在编码过程中注意标识符命名的意义，添加适量注释。</w:t>
       </w:r>
     </w:p>
     <w:p>
@@ -22377,16 +22166,8 @@
         <w:rPr>
           <w:rFonts w:hint="eastAsia"/>
         </w:rPr>
-        <w:t>@</w:t>
-      </w:r>
-      <w:proofErr w:type="spellStart"/>
-      <w:r>
-        <w:rPr>
-          <w:rFonts w:hint="eastAsia"/>
-        </w:rPr>
-        <w:t>zzh</w:t>
-      </w:r>
-      <w:proofErr w:type="spellEnd"/>
+        <w:t>@zzh</w:t>
+      </w:r>
     </w:p>
     <w:p>
       <w:pPr>
@@ -23217,6 +22998,7 @@
     <w:lsdException w:name="HTML Sample" w:semiHidden="1" w:unhideWhenUsed="1"/>
     <w:lsdException w:name="HTML Typewriter" w:semiHidden="1" w:unhideWhenUsed="1"/>
     <w:lsdException w:name="HTML Variable" w:semiHidden="1" w:unhideWhenUsed="1"/>
+    <w:lsdException w:name="Normal Table" w:semiHidden="1" w:unhideWhenUsed="1"/>
     <w:lsdException w:name="annotation subject" w:semiHidden="1" w:unhideWhenUsed="1"/>
     <w:lsdException w:name="No List" w:semiHidden="1" w:unhideWhenUsed="1"/>
     <w:lsdException w:name="Outline List 1" w:semiHidden="1" w:unhideWhenUsed="1"/>
@@ -23260,8 +23042,10 @@
     <w:lsdException w:name="Table Elegant" w:semiHidden="1" w:unhideWhenUsed="1"/>
     <w:lsdException w:name="Table Professional" w:semiHidden="1" w:unhideWhenUsed="1"/>
     <w:lsdException w:name="Table Subtle 1" w:semiHidden="1" w:unhideWhenUsed="1"/>
+    <w:lsdException w:name="Table Subtle 2" w:semiHidden="1" w:unhideWhenUsed="1"/>
     <w:lsdException w:name="Table Web 1" w:semiHidden="1" w:unhideWhenUsed="1"/>
     <w:lsdException w:name="Table Web 2" w:semiHidden="1" w:unhideWhenUsed="1"/>
+    <w:lsdException w:name="Table Web 3" w:semiHidden="1" w:unhideWhenUsed="1"/>
     <w:lsdException w:name="Balloon Text" w:semiHidden="1" w:unhideWhenUsed="1"/>
     <w:lsdException w:name="Table Grid" w:uiPriority="39" w:qFormat="1"/>
     <w:lsdException w:name="Table Theme" w:semiHidden="1" w:unhideWhenUsed="1"/>
@@ -24175,7 +23959,7 @@
 </file>
 
 <file path=customXml/itemProps1.xml><?xml version="1.0" encoding="utf-8"?>
-<ds:datastoreItem xmlns:ds="http://schemas.openxmlformats.org/officeDocument/2006/customXml" ds:itemID="{CC30487E-46F1-4B71-AB60-CBE75C330062}">
+<ds:datastoreItem xmlns:ds="http://schemas.openxmlformats.org/officeDocument/2006/customXml" ds:itemID="{CA0B14F6-6901-4B4D-AB55-F12C31579B78}">
   <ds:schemaRefs>
     <ds:schemaRef ds:uri="http://schemas.openxmlformats.org/officeDocument/2006/bibliography"/>
   </ds:schemaRefs>

</xml_diff>